<commit_message>
documented CI process for java, and fleshed out account setup process
</commit_message>
<xml_diff>
--- a/HOL/dotnet/developer-environment/Developer-Environment-HOL.docx
+++ b/HOL/dotnet/developer-environment/Developer-Environment-HOL.docx
@@ -217,10 +217,155 @@
         <w:pStyle w:val="Heading2"/>
       </w:pPr>
       <w:r>
+        <w:t>Exercise 1: Create an Office 365 developer trial subscription</w:t>
+      </w:r>
+    </w:p>
+    <w:p/>
+    <w:p>
+      <w:pPr>
+        <w:rPr>
+          <w:rFonts w:ascii="Calibri" w:hAnsi="Calibri" w:cs="Calibri"/>
+        </w:rPr>
+      </w:pPr>
+      <w:r>
+        <w:lastRenderedPageBreak/>
+        <w:t xml:space="preserve">In your browser, go to </w:t>
+      </w:r>
+      <w:hyperlink r:id="rId5" w:history="1">
+        <w:r>
+          <w:rPr>
+            <w:rStyle w:val="Hyperlink"/>
+            <w:rFonts w:ascii="Calibri" w:hAnsi="Calibri" w:cs="Calibri"/>
+          </w:rPr>
+          <w:t>http://dev.office.com/devprogram</w:t>
+        </w:r>
+      </w:hyperlink>
+    </w:p>
+    <w:p>
+      <w:pPr>
+        <w:rPr>
+          <w:rFonts w:ascii="Calibri" w:hAnsi="Calibri" w:cs="Calibri"/>
+        </w:rPr>
+      </w:pPr>
+      <w:r>
+        <w:rPr>
+          <w:noProof/>
+        </w:rPr>
+        <w:drawing>
+          <wp:inline distT="0" distB="0" distL="0" distR="0" wp14:anchorId="22988F44" wp14:editId="022010AE">
+            <wp:extent cx="3876675" cy="2488361"/>
+            <wp:effectExtent l="0" t="0" r="0" b="7620"/>
+            <wp:docPr id="2" name="Picture 2"/>
+            <wp:cNvGraphicFramePr>
+              <a:graphicFrameLocks xmlns:a="http://schemas.openxmlformats.org/drawingml/2006/main" noChangeAspect="1"/>
+            </wp:cNvGraphicFramePr>
+            <a:graphic xmlns:a="http://schemas.openxmlformats.org/drawingml/2006/main">
+              <a:graphicData uri="http://schemas.openxmlformats.org/drawingml/2006/picture">
+                <pic:pic xmlns:pic="http://schemas.openxmlformats.org/drawingml/2006/picture">
+                  <pic:nvPicPr>
+                    <pic:cNvPr id="1" name=""/>
+                    <pic:cNvPicPr/>
+                  </pic:nvPicPr>
+                  <pic:blipFill>
+                    <a:blip r:embed="rId6"/>
+                    <a:stretch>
+                      <a:fillRect/>
+                    </a:stretch>
+                  </pic:blipFill>
+                  <pic:spPr>
+                    <a:xfrm>
+                      <a:off x="0" y="0"/>
+                      <a:ext cx="3885300" cy="2493897"/>
+                    </a:xfrm>
+                    <a:prstGeom prst="rect">
+                      <a:avLst/>
+                    </a:prstGeom>
+                  </pic:spPr>
+                </pic:pic>
+              </a:graphicData>
+            </a:graphic>
+          </wp:inline>
+        </w:drawing>
+      </w:r>
+    </w:p>
+    <w:p>
+      <w:pPr>
+        <w:rPr>
+          <w:rFonts w:ascii="Calibri" w:hAnsi="Calibri" w:cs="Calibri"/>
+        </w:rPr>
+      </w:pPr>
+      <w:r>
+        <w:rPr>
+          <w:noProof/>
+        </w:rPr>
+        <w:drawing>
+          <wp:inline distT="0" distB="0" distL="0" distR="0" wp14:anchorId="1460102C" wp14:editId="74B410A4">
+            <wp:extent cx="4110038" cy="4511381"/>
+            <wp:effectExtent l="0" t="0" r="5080" b="3810"/>
+            <wp:docPr id="4" name="Picture 4"/>
+            <wp:cNvGraphicFramePr>
+              <a:graphicFrameLocks xmlns:a="http://schemas.openxmlformats.org/drawingml/2006/main" noChangeAspect="1"/>
+            </wp:cNvGraphicFramePr>
+            <a:graphic xmlns:a="http://schemas.openxmlformats.org/drawingml/2006/main">
+              <a:graphicData uri="http://schemas.openxmlformats.org/drawingml/2006/picture">
+                <pic:pic xmlns:pic="http://schemas.openxmlformats.org/drawingml/2006/picture">
+                  <pic:nvPicPr>
+                    <pic:cNvPr id="1" name=""/>
+                    <pic:cNvPicPr/>
+                  </pic:nvPicPr>
+                  <pic:blipFill>
+                    <a:blip r:embed="rId7"/>
+                    <a:stretch>
+                      <a:fillRect/>
+                    </a:stretch>
+                  </pic:blipFill>
+                  <pic:spPr>
+                    <a:xfrm>
+                      <a:off x="0" y="0"/>
+                      <a:ext cx="4113874" cy="4515592"/>
+                    </a:xfrm>
+                    <a:prstGeom prst="rect">
+                      <a:avLst/>
+                    </a:prstGeom>
+                  </pic:spPr>
+                </pic:pic>
+              </a:graphicData>
+            </a:graphic>
+          </wp:inline>
+        </w:drawing>
+      </w:r>
+    </w:p>
+    <w:p>
+      <w:pPr>
+        <w:rPr>
+          <w:rFonts w:ascii="Calibri" w:hAnsi="Calibri" w:cs="Calibri"/>
+        </w:rPr>
+      </w:pPr>
+    </w:p>
+    <w:p>
+      <w:bookmarkStart w:id="0" w:name="_GoBack"/>
+      <w:bookmarkEnd w:id="0"/>
+      <w:r>
+        <w:t xml:space="preserve">To complete the trial signup process, you will need a Microsoft ID.  If you don’t have one you can use, sign up for a new one here: </w:t>
+      </w:r>
+      <w:r>
+        <w:t>https://signup.live.com/</w:t>
+      </w:r>
+    </w:p>
+    <w:p>
+      <w:pPr>
+        <w:pStyle w:val="Heading2"/>
+      </w:pPr>
+    </w:p>
+    <w:p>
+      <w:pPr>
+        <w:pStyle w:val="Heading2"/>
+      </w:pPr>
+      <w:r>
         <w:t xml:space="preserve">Exercise </w:t>
       </w:r>
       <w:r>
-        <w:t>1</w:t>
+        <w:t>2</w:t>
       </w:r>
       <w:r>
         <w:t xml:space="preserve">: </w:t>
@@ -232,7 +377,6 @@
     <w:p/>
     <w:p>
       <w:r>
-        <w:lastRenderedPageBreak/>
         <w:t xml:space="preserve">To complete the trial signup process, you will need a Microsoft ID.  If you don’t have one you can use, sign up for a new one here: </w:t>
       </w:r>
       <w:r>
@@ -243,7 +387,7 @@
       <w:r>
         <w:t xml:space="preserve">In your browser, go to </w:t>
       </w:r>
-      <w:hyperlink r:id="rId5" w:history="1">
+      <w:hyperlink r:id="rId8" w:history="1">
         <w:r>
           <w:rPr>
             <w:rStyle w:val="Hyperlink"/>
@@ -273,7 +417,7 @@
                     <pic:cNvPicPr/>
                   </pic:nvPicPr>
                   <pic:blipFill>
-                    <a:blip r:embed="rId6"/>
+                    <a:blip r:embed="rId9"/>
                     <a:stretch>
                       <a:fillRect/>
                     </a:stretch>
@@ -325,7 +469,7 @@
                     </pic:cNvPicPr>
                   </pic:nvPicPr>
                   <pic:blipFill>
-                    <a:blip r:embed="rId7" cstate="print">
+                    <a:blip r:embed="rId10" cstate="print">
                       <a:extLst>
                         <a:ext uri="{28A0092B-C50C-407E-A947-70E740481C1C}">
                           <a14:useLocalDpi xmlns:a14="http://schemas.microsoft.com/office/drawing/2010/main" val="0"/>
@@ -392,7 +536,7 @@
                     <pic:cNvPicPr/>
                   </pic:nvPicPr>
                   <pic:blipFill>
-                    <a:blip r:embed="rId8"/>
+                    <a:blip r:embed="rId11"/>
                     <a:stretch>
                       <a:fillRect/>
                     </a:stretch>
@@ -439,7 +583,7 @@
                     <pic:cNvPicPr/>
                   </pic:nvPicPr>
                   <pic:blipFill>
-                    <a:blip r:embed="rId9"/>
+                    <a:blip r:embed="rId12"/>
                     <a:stretch>
                       <a:fillRect/>
                     </a:stretch>
@@ -501,7 +645,7 @@
                     <pic:cNvPicPr/>
                   </pic:nvPicPr>
                   <pic:blipFill>
-                    <a:blip r:embed="rId10"/>
+                    <a:blip r:embed="rId13"/>
                     <a:stretch>
                       <a:fillRect/>
                     </a:stretch>
@@ -540,7 +684,7 @@
       <w:r>
         <w:t xml:space="preserve">Go to the Office365 portal at </w:t>
       </w:r>
-      <w:hyperlink r:id="rId11" w:history="1">
+      <w:hyperlink r:id="rId14" w:history="1">
         <w:r>
           <w:rPr>
             <w:rStyle w:val="Hyperlink"/>
@@ -583,7 +727,7 @@
                     <pic:cNvPicPr/>
                   </pic:nvPicPr>
                   <pic:blipFill>
-                    <a:blip r:embed="rId12"/>
+                    <a:blip r:embed="rId15"/>
                     <a:stretch>
                       <a:fillRect/>
                     </a:stretch>
@@ -632,7 +776,7 @@
                     <pic:cNvPicPr/>
                   </pic:nvPicPr>
                   <pic:blipFill>
-                    <a:blip r:embed="rId13"/>
+                    <a:blip r:embed="rId16"/>
                     <a:stretch>
                       <a:fillRect/>
                     </a:stretch>
@@ -688,7 +832,7 @@
                     <pic:cNvPicPr/>
                   </pic:nvPicPr>
                   <pic:blipFill>
-                    <a:blip r:embed="rId14"/>
+                    <a:blip r:embed="rId17"/>
                     <a:stretch>
                       <a:fillRect/>
                     </a:stretch>
@@ -738,7 +882,7 @@
                     <pic:cNvPicPr/>
                   </pic:nvPicPr>
                   <pic:blipFill>
-                    <a:blip r:embed="rId15"/>
+                    <a:blip r:embed="rId18"/>
                     <a:stretch>
                       <a:fillRect/>
                     </a:stretch>
@@ -766,8 +910,6 @@
       <w:r>
         <w:t>out this form, and choose “next”, then click on the “Agreement”, and choose “sign up”.</w:t>
       </w:r>
-      <w:bookmarkStart w:id="0" w:name="_GoBack"/>
-      <w:bookmarkEnd w:id="0"/>
     </w:p>
     <w:p>
       <w:pPr>
@@ -1287,6 +1429,123 @@
       </w:rPr>
     </w:lvl>
   </w:abstractNum>
+  <w:abstractNum w:abstractNumId="4" w15:restartNumberingAfterBreak="0">
+    <w:nsid w:val="7F774C9D"/>
+    <w:multiLevelType w:val="multilevel"/>
+    <w:tmpl w:val="CA7A4D3A"/>
+    <w:lvl w:ilvl="0">
+      <w:start w:val="1"/>
+      <w:numFmt w:val="decimal"/>
+      <w:lvlText w:val="%1."/>
+      <w:lvlJc w:val="left"/>
+      <w:pPr>
+        <w:tabs>
+          <w:tab w:val="num" w:pos="720"/>
+        </w:tabs>
+        <w:ind w:left="720" w:hanging="360"/>
+      </w:pPr>
+    </w:lvl>
+    <w:lvl w:ilvl="1">
+      <w:start w:val="1"/>
+      <w:numFmt w:val="bullet"/>
+      <w:lvlText w:val="o"/>
+      <w:lvlJc w:val="left"/>
+      <w:pPr>
+        <w:tabs>
+          <w:tab w:val="num" w:pos="1440"/>
+        </w:tabs>
+        <w:ind w:left="1440" w:hanging="360"/>
+      </w:pPr>
+      <w:rPr>
+        <w:rFonts w:ascii="Courier New" w:hAnsi="Courier New" w:hint="default"/>
+        <w:sz w:val="20"/>
+      </w:rPr>
+    </w:lvl>
+    <w:lvl w:ilvl="2" w:tentative="1">
+      <w:start w:val="1"/>
+      <w:numFmt w:val="decimal"/>
+      <w:lvlText w:val="%3."/>
+      <w:lvlJc w:val="left"/>
+      <w:pPr>
+        <w:tabs>
+          <w:tab w:val="num" w:pos="2160"/>
+        </w:tabs>
+        <w:ind w:left="2160" w:hanging="360"/>
+      </w:pPr>
+    </w:lvl>
+    <w:lvl w:ilvl="3" w:tentative="1">
+      <w:start w:val="1"/>
+      <w:numFmt w:val="decimal"/>
+      <w:lvlText w:val="%4."/>
+      <w:lvlJc w:val="left"/>
+      <w:pPr>
+        <w:tabs>
+          <w:tab w:val="num" w:pos="2880"/>
+        </w:tabs>
+        <w:ind w:left="2880" w:hanging="360"/>
+      </w:pPr>
+    </w:lvl>
+    <w:lvl w:ilvl="4" w:tentative="1">
+      <w:start w:val="1"/>
+      <w:numFmt w:val="decimal"/>
+      <w:lvlText w:val="%5."/>
+      <w:lvlJc w:val="left"/>
+      <w:pPr>
+        <w:tabs>
+          <w:tab w:val="num" w:pos="3600"/>
+        </w:tabs>
+        <w:ind w:left="3600" w:hanging="360"/>
+      </w:pPr>
+    </w:lvl>
+    <w:lvl w:ilvl="5" w:tentative="1">
+      <w:start w:val="1"/>
+      <w:numFmt w:val="decimal"/>
+      <w:lvlText w:val="%6."/>
+      <w:lvlJc w:val="left"/>
+      <w:pPr>
+        <w:tabs>
+          <w:tab w:val="num" w:pos="4320"/>
+        </w:tabs>
+        <w:ind w:left="4320" w:hanging="360"/>
+      </w:pPr>
+    </w:lvl>
+    <w:lvl w:ilvl="6" w:tentative="1">
+      <w:start w:val="1"/>
+      <w:numFmt w:val="decimal"/>
+      <w:lvlText w:val="%7."/>
+      <w:lvlJc w:val="left"/>
+      <w:pPr>
+        <w:tabs>
+          <w:tab w:val="num" w:pos="5040"/>
+        </w:tabs>
+        <w:ind w:left="5040" w:hanging="360"/>
+      </w:pPr>
+    </w:lvl>
+    <w:lvl w:ilvl="7" w:tentative="1">
+      <w:start w:val="1"/>
+      <w:numFmt w:val="decimal"/>
+      <w:lvlText w:val="%8."/>
+      <w:lvlJc w:val="left"/>
+      <w:pPr>
+        <w:tabs>
+          <w:tab w:val="num" w:pos="5760"/>
+        </w:tabs>
+        <w:ind w:left="5760" w:hanging="360"/>
+      </w:pPr>
+    </w:lvl>
+    <w:lvl w:ilvl="8" w:tentative="1">
+      <w:start w:val="1"/>
+      <w:numFmt w:val="decimal"/>
+      <w:lvlText w:val="%9."/>
+      <w:lvlJc w:val="left"/>
+      <w:pPr>
+        <w:tabs>
+          <w:tab w:val="num" w:pos="6480"/>
+        </w:tabs>
+        <w:ind w:left="6480" w:hanging="360"/>
+      </w:pPr>
+    </w:lvl>
+  </w:abstractNum>
   <w:num w:numId="1">
     <w:abstractNumId w:val="1"/>
   </w:num>
@@ -1298,6 +1557,9 @@
   </w:num>
   <w:num w:numId="4">
     <w:abstractNumId w:val="3"/>
+  </w:num>
+  <w:num w:numId="5">
+    <w:abstractNumId w:val="4"/>
   </w:num>
 </w:numbering>
 </file>
@@ -1853,6 +2115,29 @@
       <w:szCs w:val="26"/>
     </w:rPr>
   </w:style>
+  <w:style w:type="character" w:styleId="Strong">
+    <w:name w:val="Strong"/>
+    <w:basedOn w:val="DefaultParagraphFont"/>
+    <w:uiPriority w:val="22"/>
+    <w:qFormat/>
+    <w:rsid w:val="00D20E54"/>
+    <w:rPr>
+      <w:b/>
+      <w:bCs/>
+    </w:rPr>
+  </w:style>
+  <w:style w:type="character" w:styleId="FollowedHyperlink">
+    <w:name w:val="FollowedHyperlink"/>
+    <w:basedOn w:val="DefaultParagraphFont"/>
+    <w:uiPriority w:val="99"/>
+    <w:semiHidden/>
+    <w:unhideWhenUsed/>
+    <w:rsid w:val="00D20E54"/>
+    <w:rPr>
+      <w:color w:val="954F72" w:themeColor="followedHyperlink"/>
+      <w:u w:val="single"/>
+    </w:rPr>
+  </w:style>
 </w:styles>
 </file>
 

</xml_diff>